<commit_message>
End of Lab commit.
</commit_message>
<xml_diff>
--- a/Lab06/Lab06Report-MattPopovich-CMPSC443.docx
+++ b/Lab06/Lab06Report-MattPopovich-CMPSC443.docx
@@ -26,8 +26,289 @@
           <w:numId w:val="1"/>
         </w:numPr>
       </w:pPr>
+      <w:r>
+        <w:t xml:space="preserve">Yes, </w:t>
+      </w:r>
+      <w:r>
+        <w:t xml:space="preserve">the file matches 22/55 existing antivirus signatures. </w:t>
+      </w:r>
+    </w:p>
+    <w:p>
+      <w:pPr>
+        <w:pStyle w:val="ListParagraph"/>
+        <w:numPr>
+          <w:ilvl w:val="0"/>
+          <w:numId w:val="1"/>
+        </w:numPr>
+      </w:pPr>
+      <w:r>
+        <w:t>The file was compiled on “</w:t>
+      </w:r>
+      <w:r>
+        <w:t>2010:12:19 17:16:19+01:00</w:t>
+      </w:r>
+      <w:r>
+        <w:t>”.</w:t>
+      </w:r>
+    </w:p>
+    <w:p>
+      <w:pPr>
+        <w:pStyle w:val="ListParagraph"/>
+        <w:numPr>
+          <w:ilvl w:val="0"/>
+          <w:numId w:val="1"/>
+        </w:numPr>
+      </w:pPr>
+      <w:r>
+        <w:t xml:space="preserve">Yes, examining the file with </w:t>
+      </w:r>
+      <w:proofErr w:type="spellStart"/>
+      <w:r>
+        <w:t>PEiD</w:t>
+      </w:r>
+      <w:proofErr w:type="spellEnd"/>
+      <w:r>
+        <w:t xml:space="preserve"> v0.95 reports that the executable was packed with Microsoft visual C++ 6.0.</w:t>
+      </w:r>
+    </w:p>
+    <w:p>
+      <w:pPr>
+        <w:pStyle w:val="ListParagraph"/>
+        <w:numPr>
+          <w:ilvl w:val="0"/>
+          <w:numId w:val="1"/>
+        </w:numPr>
+      </w:pPr>
+      <w:r>
+        <w:t xml:space="preserve">The executable imports KERNEL32.dll and MSVCRT.dll. </w:t>
+      </w:r>
+    </w:p>
+    <w:p>
+      <w:pPr>
+        <w:pStyle w:val="ListParagraph"/>
+        <w:numPr>
+          <w:ilvl w:val="1"/>
+          <w:numId w:val="1"/>
+        </w:numPr>
+      </w:pPr>
+      <w:r>
+        <w:t>Some of the main imports</w:t>
+      </w:r>
+      <w:r>
+        <w:t xml:space="preserve"> are all</w:t>
+      </w:r>
+      <w:r>
+        <w:t xml:space="preserve"> </w:t>
+      </w:r>
+      <w:r>
+        <w:t>in KERNEL32.dll “</w:t>
+      </w:r>
+      <w:proofErr w:type="spellStart"/>
+      <w:r>
+        <w:t>FindFirstFileA</w:t>
+      </w:r>
+      <w:proofErr w:type="spellEnd"/>
+      <w:r>
+        <w:t>”, “</w:t>
+      </w:r>
+      <w:proofErr w:type="spellStart"/>
+      <w:r>
+        <w:t>CopyFileA</w:t>
+      </w:r>
+      <w:proofErr w:type="spellEnd"/>
+      <w:r>
+        <w:t>”, and “</w:t>
+      </w:r>
+      <w:proofErr w:type="spellStart"/>
+      <w:r>
+        <w:t>CreateFileA</w:t>
+      </w:r>
+      <w:proofErr w:type="spellEnd"/>
+      <w:r>
+        <w:t xml:space="preserve">”. This leads me to believe that this executable deals with file manipulation. </w:t>
+      </w:r>
+    </w:p>
+    <w:p>
+      <w:pPr>
+        <w:pStyle w:val="ListParagraph"/>
+        <w:numPr>
+          <w:ilvl w:val="0"/>
+          <w:numId w:val="1"/>
+        </w:numPr>
+      </w:pPr>
+      <w:r>
+        <w:t>…</w:t>
+      </w:r>
+    </w:p>
+    <w:p>
+      <w:pPr>
+        <w:pStyle w:val="ListParagraph"/>
+        <w:numPr>
+          <w:ilvl w:val="0"/>
+          <w:numId w:val="1"/>
+        </w:numPr>
+      </w:pPr>
+      <w:r>
+        <w:t>…</w:t>
+      </w:r>
+    </w:p>
+    <w:p>
+      <w:pPr>
+        <w:pStyle w:val="ListParagraph"/>
+        <w:numPr>
+          <w:ilvl w:val="0"/>
+          <w:numId w:val="1"/>
+        </w:numPr>
+      </w:pPr>
+      <w:r>
+        <w:t>…</w:t>
+      </w:r>
+    </w:p>
+    <w:p/>
+    <w:p>
+      <w:r>
+        <w:rPr>
+          <w:b/>
+          <w:u w:val="single"/>
+        </w:rPr>
+        <w:t>Task 1 – Sample Lab01-02.exe</w:t>
+      </w:r>
+    </w:p>
+    <w:p/>
+    <w:p>
+      <w:pPr>
+        <w:pStyle w:val="ListParagraph"/>
+        <w:numPr>
+          <w:ilvl w:val="0"/>
+          <w:numId w:val="2"/>
+        </w:numPr>
+      </w:pPr>
+      <w:r>
+        <w:t>Yes, the file matches 28/54 existing antivirus definitions.</w:t>
+      </w:r>
+    </w:p>
+    <w:p>
+      <w:pPr>
+        <w:pStyle w:val="ListParagraph"/>
+        <w:numPr>
+          <w:ilvl w:val="0"/>
+          <w:numId w:val="2"/>
+        </w:numPr>
+      </w:pPr>
+      <w:r>
+        <w:t xml:space="preserve">No, there are no indicators that the file is packed or obfuscated according to </w:t>
+      </w:r>
+      <w:proofErr w:type="spellStart"/>
+      <w:r>
+        <w:t>PEiD</w:t>
+      </w:r>
+      <w:proofErr w:type="spellEnd"/>
+      <w:r>
+        <w:t xml:space="preserve"> v0.95.</w:t>
+      </w:r>
+    </w:p>
+    <w:p>
+      <w:pPr>
+        <w:pStyle w:val="ListParagraph"/>
+        <w:numPr>
+          <w:ilvl w:val="0"/>
+          <w:numId w:val="2"/>
+        </w:numPr>
+      </w:pPr>
+      <w:r>
+        <w:t>The executable imports ADVAPI32.dll, KERNEL32.DLL, MSVCRT.dll, and WININET.dll. The following imports hint at this programs’ functionality:</w:t>
+      </w:r>
+    </w:p>
+    <w:p>
+      <w:pPr>
+        <w:pStyle w:val="ListParagraph"/>
+        <w:numPr>
+          <w:ilvl w:val="1"/>
+          <w:numId w:val="2"/>
+        </w:numPr>
+      </w:pPr>
+      <w:proofErr w:type="spellStart"/>
+      <w:r>
+        <w:t>CreateServiceA</w:t>
+      </w:r>
+      <w:proofErr w:type="spellEnd"/>
+      <w:r>
+        <w:t xml:space="preserve"> in ADVAPI32.dll is used likely to create a process.</w:t>
+      </w:r>
+    </w:p>
+    <w:p>
+      <w:pPr>
+        <w:pStyle w:val="ListParagraph"/>
+        <w:numPr>
+          <w:ilvl w:val="1"/>
+          <w:numId w:val="2"/>
+        </w:numPr>
+      </w:pPr>
+      <w:proofErr w:type="spellStart"/>
+      <w:r>
+        <w:t>InternetOpenA</w:t>
+      </w:r>
+      <w:proofErr w:type="spellEnd"/>
+      <w:r>
+        <w:t xml:space="preserve"> in WININET.dll is used likely to communicate via an internet socket. </w:t>
+      </w:r>
+    </w:p>
+    <w:p>
+      <w:pPr>
+        <w:pStyle w:val="ListParagraph"/>
+        <w:numPr>
+          <w:ilvl w:val="0"/>
+          <w:numId w:val="2"/>
+        </w:numPr>
+      </w:pPr>
       <w:bookmarkStart w:id="0" w:name="_GoBack"/>
       <w:bookmarkEnd w:id="0"/>
+    </w:p>
+    <w:p/>
+    <w:p>
+      <w:r>
+        <w:rPr>
+          <w:b/>
+          <w:u w:val="single"/>
+        </w:rPr>
+        <w:t>Task 2 – Sample Lab01-03.exe</w:t>
+      </w:r>
+    </w:p>
+    <w:p/>
+    <w:p>
+      <w:pPr>
+        <w:pStyle w:val="ListParagraph"/>
+        <w:numPr>
+          <w:ilvl w:val="0"/>
+          <w:numId w:val="3"/>
+        </w:numPr>
+      </w:pPr>
+      <w:r>
+        <w:t>…</w:t>
+      </w:r>
+    </w:p>
+    <w:p/>
+    <w:p>
+      <w:r>
+        <w:rPr>
+          <w:b/>
+          <w:u w:val="single"/>
+        </w:rPr>
+        <w:t>Task 3 – Sample Lab 01-04.exe</w:t>
+      </w:r>
+    </w:p>
+    <w:p/>
+    <w:p>
+      <w:pPr>
+        <w:pStyle w:val="ListParagraph"/>
+        <w:numPr>
+          <w:ilvl w:val="0"/>
+          <w:numId w:val="4"/>
+        </w:numPr>
+      </w:pPr>
+      <w:r>
+        <w:t>…</w:t>
+      </w:r>
     </w:p>
     <w:sectPr>
       <w:headerReference w:type="default" r:id="rId8"/>
@@ -241,7 +522,7 @@
         <w:ind w:left="720" w:hanging="360"/>
       </w:pPr>
     </w:lvl>
-    <w:lvl w:ilvl="1" w:tplc="04090019" w:tentative="1">
+    <w:lvl w:ilvl="1" w:tplc="04090019">
       <w:start w:val="1"/>
       <w:numFmt w:val="lowerLetter"/>
       <w:lvlText w:val="%2."/>
@@ -314,8 +595,275 @@
       </w:pPr>
     </w:lvl>
   </w:abstractNum>
+  <w:abstractNum w:abstractNumId="1" w15:restartNumberingAfterBreak="0">
+    <w:nsid w:val="5B174637"/>
+    <w:multiLevelType w:val="hybridMultilevel"/>
+    <w:tmpl w:val="B5DAE1F4"/>
+    <w:lvl w:ilvl="0" w:tplc="04090011">
+      <w:start w:val="1"/>
+      <w:numFmt w:val="decimal"/>
+      <w:lvlText w:val="%1)"/>
+      <w:lvlJc w:val="left"/>
+      <w:pPr>
+        <w:ind w:left="720" w:hanging="360"/>
+      </w:pPr>
+    </w:lvl>
+    <w:lvl w:ilvl="1" w:tplc="04090019" w:tentative="1">
+      <w:start w:val="1"/>
+      <w:numFmt w:val="lowerLetter"/>
+      <w:lvlText w:val="%2."/>
+      <w:lvlJc w:val="left"/>
+      <w:pPr>
+        <w:ind w:left="1440" w:hanging="360"/>
+      </w:pPr>
+    </w:lvl>
+    <w:lvl w:ilvl="2" w:tplc="0409001B" w:tentative="1">
+      <w:start w:val="1"/>
+      <w:numFmt w:val="lowerRoman"/>
+      <w:lvlText w:val="%3."/>
+      <w:lvlJc w:val="right"/>
+      <w:pPr>
+        <w:ind w:left="2160" w:hanging="180"/>
+      </w:pPr>
+    </w:lvl>
+    <w:lvl w:ilvl="3" w:tplc="0409000F" w:tentative="1">
+      <w:start w:val="1"/>
+      <w:numFmt w:val="decimal"/>
+      <w:lvlText w:val="%4."/>
+      <w:lvlJc w:val="left"/>
+      <w:pPr>
+        <w:ind w:left="2880" w:hanging="360"/>
+      </w:pPr>
+    </w:lvl>
+    <w:lvl w:ilvl="4" w:tplc="04090019" w:tentative="1">
+      <w:start w:val="1"/>
+      <w:numFmt w:val="lowerLetter"/>
+      <w:lvlText w:val="%5."/>
+      <w:lvlJc w:val="left"/>
+      <w:pPr>
+        <w:ind w:left="3600" w:hanging="360"/>
+      </w:pPr>
+    </w:lvl>
+    <w:lvl w:ilvl="5" w:tplc="0409001B" w:tentative="1">
+      <w:start w:val="1"/>
+      <w:numFmt w:val="lowerRoman"/>
+      <w:lvlText w:val="%6."/>
+      <w:lvlJc w:val="right"/>
+      <w:pPr>
+        <w:ind w:left="4320" w:hanging="180"/>
+      </w:pPr>
+    </w:lvl>
+    <w:lvl w:ilvl="6" w:tplc="0409000F" w:tentative="1">
+      <w:start w:val="1"/>
+      <w:numFmt w:val="decimal"/>
+      <w:lvlText w:val="%7."/>
+      <w:lvlJc w:val="left"/>
+      <w:pPr>
+        <w:ind w:left="5040" w:hanging="360"/>
+      </w:pPr>
+    </w:lvl>
+    <w:lvl w:ilvl="7" w:tplc="04090019" w:tentative="1">
+      <w:start w:val="1"/>
+      <w:numFmt w:val="lowerLetter"/>
+      <w:lvlText w:val="%8."/>
+      <w:lvlJc w:val="left"/>
+      <w:pPr>
+        <w:ind w:left="5760" w:hanging="360"/>
+      </w:pPr>
+    </w:lvl>
+    <w:lvl w:ilvl="8" w:tplc="0409001B" w:tentative="1">
+      <w:start w:val="1"/>
+      <w:numFmt w:val="lowerRoman"/>
+      <w:lvlText w:val="%9."/>
+      <w:lvlJc w:val="right"/>
+      <w:pPr>
+        <w:ind w:left="6480" w:hanging="180"/>
+      </w:pPr>
+    </w:lvl>
+  </w:abstractNum>
+  <w:abstractNum w:abstractNumId="2" w15:restartNumberingAfterBreak="0">
+    <w:nsid w:val="61442743"/>
+    <w:multiLevelType w:val="hybridMultilevel"/>
+    <w:tmpl w:val="B5DAE1F4"/>
+    <w:lvl w:ilvl="0" w:tplc="04090011">
+      <w:start w:val="1"/>
+      <w:numFmt w:val="decimal"/>
+      <w:lvlText w:val="%1)"/>
+      <w:lvlJc w:val="left"/>
+      <w:pPr>
+        <w:ind w:left="720" w:hanging="360"/>
+      </w:pPr>
+    </w:lvl>
+    <w:lvl w:ilvl="1" w:tplc="04090019" w:tentative="1">
+      <w:start w:val="1"/>
+      <w:numFmt w:val="lowerLetter"/>
+      <w:lvlText w:val="%2."/>
+      <w:lvlJc w:val="left"/>
+      <w:pPr>
+        <w:ind w:left="1440" w:hanging="360"/>
+      </w:pPr>
+    </w:lvl>
+    <w:lvl w:ilvl="2" w:tplc="0409001B" w:tentative="1">
+      <w:start w:val="1"/>
+      <w:numFmt w:val="lowerRoman"/>
+      <w:lvlText w:val="%3."/>
+      <w:lvlJc w:val="right"/>
+      <w:pPr>
+        <w:ind w:left="2160" w:hanging="180"/>
+      </w:pPr>
+    </w:lvl>
+    <w:lvl w:ilvl="3" w:tplc="0409000F" w:tentative="1">
+      <w:start w:val="1"/>
+      <w:numFmt w:val="decimal"/>
+      <w:lvlText w:val="%4."/>
+      <w:lvlJc w:val="left"/>
+      <w:pPr>
+        <w:ind w:left="2880" w:hanging="360"/>
+      </w:pPr>
+    </w:lvl>
+    <w:lvl w:ilvl="4" w:tplc="04090019" w:tentative="1">
+      <w:start w:val="1"/>
+      <w:numFmt w:val="lowerLetter"/>
+      <w:lvlText w:val="%5."/>
+      <w:lvlJc w:val="left"/>
+      <w:pPr>
+        <w:ind w:left="3600" w:hanging="360"/>
+      </w:pPr>
+    </w:lvl>
+    <w:lvl w:ilvl="5" w:tplc="0409001B" w:tentative="1">
+      <w:start w:val="1"/>
+      <w:numFmt w:val="lowerRoman"/>
+      <w:lvlText w:val="%6."/>
+      <w:lvlJc w:val="right"/>
+      <w:pPr>
+        <w:ind w:left="4320" w:hanging="180"/>
+      </w:pPr>
+    </w:lvl>
+    <w:lvl w:ilvl="6" w:tplc="0409000F" w:tentative="1">
+      <w:start w:val="1"/>
+      <w:numFmt w:val="decimal"/>
+      <w:lvlText w:val="%7."/>
+      <w:lvlJc w:val="left"/>
+      <w:pPr>
+        <w:ind w:left="5040" w:hanging="360"/>
+      </w:pPr>
+    </w:lvl>
+    <w:lvl w:ilvl="7" w:tplc="04090019" w:tentative="1">
+      <w:start w:val="1"/>
+      <w:numFmt w:val="lowerLetter"/>
+      <w:lvlText w:val="%8."/>
+      <w:lvlJc w:val="left"/>
+      <w:pPr>
+        <w:ind w:left="5760" w:hanging="360"/>
+      </w:pPr>
+    </w:lvl>
+    <w:lvl w:ilvl="8" w:tplc="0409001B" w:tentative="1">
+      <w:start w:val="1"/>
+      <w:numFmt w:val="lowerRoman"/>
+      <w:lvlText w:val="%9."/>
+      <w:lvlJc w:val="right"/>
+      <w:pPr>
+        <w:ind w:left="6480" w:hanging="180"/>
+      </w:pPr>
+    </w:lvl>
+  </w:abstractNum>
+  <w:abstractNum w:abstractNumId="3" w15:restartNumberingAfterBreak="0">
+    <w:nsid w:val="6C1D5302"/>
+    <w:multiLevelType w:val="hybridMultilevel"/>
+    <w:tmpl w:val="60A28BE2"/>
+    <w:lvl w:ilvl="0" w:tplc="04090011">
+      <w:start w:val="1"/>
+      <w:numFmt w:val="decimal"/>
+      <w:lvlText w:val="%1)"/>
+      <w:lvlJc w:val="left"/>
+      <w:pPr>
+        <w:ind w:left="720" w:hanging="360"/>
+      </w:pPr>
+    </w:lvl>
+    <w:lvl w:ilvl="1" w:tplc="04090019">
+      <w:start w:val="1"/>
+      <w:numFmt w:val="lowerLetter"/>
+      <w:lvlText w:val="%2."/>
+      <w:lvlJc w:val="left"/>
+      <w:pPr>
+        <w:ind w:left="1440" w:hanging="360"/>
+      </w:pPr>
+    </w:lvl>
+    <w:lvl w:ilvl="2" w:tplc="0409001B" w:tentative="1">
+      <w:start w:val="1"/>
+      <w:numFmt w:val="lowerRoman"/>
+      <w:lvlText w:val="%3."/>
+      <w:lvlJc w:val="right"/>
+      <w:pPr>
+        <w:ind w:left="2160" w:hanging="180"/>
+      </w:pPr>
+    </w:lvl>
+    <w:lvl w:ilvl="3" w:tplc="0409000F" w:tentative="1">
+      <w:start w:val="1"/>
+      <w:numFmt w:val="decimal"/>
+      <w:lvlText w:val="%4."/>
+      <w:lvlJc w:val="left"/>
+      <w:pPr>
+        <w:ind w:left="2880" w:hanging="360"/>
+      </w:pPr>
+    </w:lvl>
+    <w:lvl w:ilvl="4" w:tplc="04090019" w:tentative="1">
+      <w:start w:val="1"/>
+      <w:numFmt w:val="lowerLetter"/>
+      <w:lvlText w:val="%5."/>
+      <w:lvlJc w:val="left"/>
+      <w:pPr>
+        <w:ind w:left="3600" w:hanging="360"/>
+      </w:pPr>
+    </w:lvl>
+    <w:lvl w:ilvl="5" w:tplc="0409001B" w:tentative="1">
+      <w:start w:val="1"/>
+      <w:numFmt w:val="lowerRoman"/>
+      <w:lvlText w:val="%6."/>
+      <w:lvlJc w:val="right"/>
+      <w:pPr>
+        <w:ind w:left="4320" w:hanging="180"/>
+      </w:pPr>
+    </w:lvl>
+    <w:lvl w:ilvl="6" w:tplc="0409000F" w:tentative="1">
+      <w:start w:val="1"/>
+      <w:numFmt w:val="decimal"/>
+      <w:lvlText w:val="%7."/>
+      <w:lvlJc w:val="left"/>
+      <w:pPr>
+        <w:ind w:left="5040" w:hanging="360"/>
+      </w:pPr>
+    </w:lvl>
+    <w:lvl w:ilvl="7" w:tplc="04090019" w:tentative="1">
+      <w:start w:val="1"/>
+      <w:numFmt w:val="lowerLetter"/>
+      <w:lvlText w:val="%8."/>
+      <w:lvlJc w:val="left"/>
+      <w:pPr>
+        <w:ind w:left="5760" w:hanging="360"/>
+      </w:pPr>
+    </w:lvl>
+    <w:lvl w:ilvl="8" w:tplc="0409001B" w:tentative="1">
+      <w:start w:val="1"/>
+      <w:numFmt w:val="lowerRoman"/>
+      <w:lvlText w:val="%9."/>
+      <w:lvlJc w:val="right"/>
+      <w:pPr>
+        <w:ind w:left="6480" w:hanging="180"/>
+      </w:pPr>
+    </w:lvl>
+  </w:abstractNum>
   <w:num w:numId="1">
     <w:abstractNumId w:val="0"/>
+  </w:num>
+  <w:num w:numId="2">
+    <w:abstractNumId w:val="3"/>
+  </w:num>
+  <w:num w:numId="3">
+    <w:abstractNumId w:val="1"/>
+  </w:num>
+  <w:num w:numId="4">
+    <w:abstractNumId w:val="2"/>
   </w:num>
 </w:numbering>
 </file>
@@ -1147,7 +1695,7 @@
 </file>
 
 <file path=customXml/itemProps1.xml><?xml version="1.0" encoding="utf-8"?>
-<ds:datastoreItem xmlns:ds="http://schemas.openxmlformats.org/officeDocument/2006/customXml" ds:itemID="{00592A27-80A8-4EE6-8ED7-6E085DD7D1B7}">
+<ds:datastoreItem xmlns:ds="http://schemas.openxmlformats.org/officeDocument/2006/customXml" ds:itemID="{4F933E6D-966A-4BA8-9334-C16C82216259}">
   <ds:schemaRefs>
     <ds:schemaRef ds:uri="http://schemas.openxmlformats.org/officeDocument/2006/bibliography"/>
   </ds:schemaRefs>

</xml_diff>